<commit_message>
Update to Tech. Safety Concepts
</commit_message>
<xml_diff>
--- a/03_FunctionalSafetyConcept_LaneAssistance_Template.docx
+++ b/03_FunctionalSafetyConcept_LaneAssistance_Template.docx
@@ -579,8 +579,6 @@
               </w:rPr>
               <w:t>1.0</w:t>
             </w:r>
-            <w:bookmarkStart w:id="7" w:name="_GoBack"/>
-            <w:bookmarkEnd w:id="7"/>
           </w:p>
         </w:tc>
         <w:tc>
@@ -803,8 +801,8 @@
                 <w:szCs w:val="22"/>
               </w:rPr>
             </w:pPr>
-            <w:bookmarkStart w:id="8" w:name="_2s8eyo1" w:colFirst="0" w:colLast="0"/>
-            <w:bookmarkEnd w:id="8"/>
+            <w:bookmarkStart w:id="7" w:name="_2s8eyo1" w:colFirst="0" w:colLast="0"/>
+            <w:bookmarkEnd w:id="7"/>
           </w:p>
         </w:tc>
         <w:tc>
@@ -848,8 +846,8 @@
         <w:spacing w:before="480" w:after="180" w:line="240" w:lineRule="auto"/>
         <w:contextualSpacing w:val="0"/>
       </w:pPr>
-      <w:bookmarkStart w:id="9" w:name="_ktt3lgighckp" w:colFirst="0" w:colLast="0"/>
-      <w:bookmarkEnd w:id="9"/>
+      <w:bookmarkStart w:id="8" w:name="_ktt3lgighckp" w:colFirst="0" w:colLast="0"/>
+      <w:bookmarkEnd w:id="8"/>
     </w:p>
     <w:p>
       <w:pPr>
@@ -1155,8 +1153,8 @@
           <w:szCs w:val="40"/>
         </w:rPr>
       </w:pPr>
-      <w:bookmarkStart w:id="10" w:name="_fulgh8sf1ocg" w:colFirst="0" w:colLast="0"/>
-      <w:bookmarkEnd w:id="10"/>
+      <w:bookmarkStart w:id="9" w:name="_fulgh8sf1ocg" w:colFirst="0" w:colLast="0"/>
+      <w:bookmarkEnd w:id="9"/>
       <w:r>
         <w:br w:type="page"/>
       </w:r>
@@ -1210,8 +1208,8 @@
         <w:pStyle w:val="Heading1"/>
         <w:contextualSpacing w:val="0"/>
       </w:pPr>
-      <w:bookmarkStart w:id="11" w:name="_757cx6xm46zb" w:colFirst="0" w:colLast="0"/>
-      <w:bookmarkEnd w:id="11"/>
+      <w:bookmarkStart w:id="10" w:name="_757cx6xm46zb" w:colFirst="0" w:colLast="0"/>
+      <w:bookmarkEnd w:id="10"/>
       <w:r>
         <w:t>Inputs to the Functional Safety Concept</w:t>
       </w:r>
@@ -1221,8 +1219,8 @@
         <w:pStyle w:val="Heading2"/>
         <w:contextualSpacing w:val="0"/>
       </w:pPr>
-      <w:bookmarkStart w:id="12" w:name="_pi1c1upmo8jt" w:colFirst="0" w:colLast="0"/>
-      <w:bookmarkEnd w:id="12"/>
+      <w:bookmarkStart w:id="11" w:name="_pi1c1upmo8jt" w:colFirst="0" w:colLast="0"/>
+      <w:bookmarkEnd w:id="11"/>
       <w:r>
         <w:t>Safety goals from the Hazard Analysis and Risk Assessment</w:t>
       </w:r>
@@ -1454,8 +1452,8 @@
         <w:pStyle w:val="Heading2"/>
         <w:contextualSpacing w:val="0"/>
       </w:pPr>
-      <w:bookmarkStart w:id="13" w:name="_s0p6ihti6jgk" w:colFirst="0" w:colLast="0"/>
-      <w:bookmarkEnd w:id="13"/>
+      <w:bookmarkStart w:id="12" w:name="_s0p6ihti6jgk" w:colFirst="0" w:colLast="0"/>
+      <w:bookmarkEnd w:id="12"/>
       <w:r>
         <w:lastRenderedPageBreak/>
         <w:t>Preliminary Architecture</w:t>
@@ -1466,8 +1464,8 @@
         <w:pStyle w:val="Heading3"/>
         <w:contextualSpacing w:val="0"/>
       </w:pPr>
-      <w:bookmarkStart w:id="14" w:name="_cqb49updinx4" w:colFirst="0" w:colLast="0"/>
-      <w:bookmarkEnd w:id="14"/>
+      <w:bookmarkStart w:id="13" w:name="_cqb49updinx4" w:colFirst="0" w:colLast="0"/>
+      <w:bookmarkEnd w:id="13"/>
       <w:r>
         <w:rPr>
           <w:noProof/>
@@ -1528,27 +1526,14 @@
       <w:r>
         <w:t xml:space="preserve">Figure </w:t>
       </w:r>
-      <w:r>
-        <w:fldChar w:fldCharType="begin"/>
-      </w:r>
-      <w:r>
-        <w:instrText xml:space="preserve"> SEQ Figure \* ARABIC </w:instrText>
-      </w:r>
-      <w:r>
-        <w:fldChar w:fldCharType="separate"/>
-      </w:r>
-      <w:r>
-        <w:rPr>
-          <w:noProof/>
-        </w:rPr>
-        <w:t>1</w:t>
-      </w:r>
-      <w:r>
-        <w:rPr>
-          <w:noProof/>
-        </w:rPr>
-        <w:fldChar w:fldCharType="end"/>
-      </w:r>
+      <w:fldSimple w:instr=" SEQ Figure \* ARABIC ">
+        <w:r>
+          <w:rPr>
+            <w:noProof/>
+          </w:rPr>
+          <w:t>1</w:t>
+        </w:r>
+      </w:fldSimple>
       <w:r>
         <w:rPr>
           <w:noProof/>
@@ -1994,8 +1979,8 @@
         <w:pStyle w:val="Heading1"/>
         <w:contextualSpacing w:val="0"/>
       </w:pPr>
-      <w:bookmarkStart w:id="15" w:name="_v8l7qfui8b16" w:colFirst="0" w:colLast="0"/>
-      <w:bookmarkEnd w:id="15"/>
+      <w:bookmarkStart w:id="14" w:name="_v8l7qfui8b16" w:colFirst="0" w:colLast="0"/>
+      <w:bookmarkEnd w:id="14"/>
       <w:r>
         <w:t>Functional Safety Concept</w:t>
       </w:r>
@@ -2062,8 +2047,8 @@
         <w:pStyle w:val="Heading2"/>
         <w:contextualSpacing w:val="0"/>
       </w:pPr>
-      <w:bookmarkStart w:id="16" w:name="_mtn6qbhgsr36" w:colFirst="0" w:colLast="0"/>
-      <w:bookmarkEnd w:id="16"/>
+      <w:bookmarkStart w:id="15" w:name="_mtn6qbhgsr36" w:colFirst="0" w:colLast="0"/>
+      <w:bookmarkEnd w:id="15"/>
       <w:r>
         <w:t>Functional Safety Analysis</w:t>
       </w:r>
@@ -2502,8 +2487,8 @@
         <w:pStyle w:val="Heading2"/>
         <w:contextualSpacing w:val="0"/>
       </w:pPr>
-      <w:bookmarkStart w:id="17" w:name="_frlc9y84ede8" w:colFirst="0" w:colLast="0"/>
-      <w:bookmarkEnd w:id="17"/>
+      <w:bookmarkStart w:id="16" w:name="_frlc9y84ede8" w:colFirst="0" w:colLast="0"/>
+      <w:bookmarkEnd w:id="16"/>
       <w:r>
         <w:lastRenderedPageBreak/>
         <w:t>Functional Safety Requirements</w:t>
@@ -3916,8 +3901,8 @@
         <w:pStyle w:val="Heading2"/>
         <w:contextualSpacing w:val="0"/>
       </w:pPr>
-      <w:bookmarkStart w:id="18" w:name="_74udkdvf7nod" w:colFirst="0" w:colLast="0"/>
-      <w:bookmarkEnd w:id="18"/>
+      <w:bookmarkStart w:id="17" w:name="_74udkdvf7nod" w:colFirst="0" w:colLast="0"/>
+      <w:bookmarkEnd w:id="17"/>
       <w:r>
         <w:t>Refinement of the System Architecture</w:t>
       </w:r>
@@ -3927,8 +3912,8 @@
         <w:pStyle w:val="Heading2"/>
         <w:contextualSpacing w:val="0"/>
       </w:pPr>
-      <w:bookmarkStart w:id="19" w:name="_g2lqf7kmbspk" w:colFirst="0" w:colLast="0"/>
-      <w:bookmarkEnd w:id="19"/>
+      <w:bookmarkStart w:id="18" w:name="_g2lqf7kmbspk" w:colFirst="0" w:colLast="0"/>
+      <w:bookmarkEnd w:id="18"/>
       <w:r>
         <w:rPr>
           <w:noProof/>
@@ -3992,27 +3977,14 @@
       <w:r>
         <w:t xml:space="preserve">Figure </w:t>
       </w:r>
-      <w:r>
-        <w:fldChar w:fldCharType="begin"/>
-      </w:r>
-      <w:r>
-        <w:instrText xml:space="preserve"> SEQ Figure \* ARABIC </w:instrText>
-      </w:r>
-      <w:r>
-        <w:fldChar w:fldCharType="separate"/>
-      </w:r>
-      <w:r>
-        <w:rPr>
-          <w:noProof/>
-        </w:rPr>
-        <w:t>2</w:t>
-      </w:r>
-      <w:r>
-        <w:rPr>
-          <w:noProof/>
-        </w:rPr>
-        <w:fldChar w:fldCharType="end"/>
-      </w:r>
+      <w:fldSimple w:instr=" SEQ Figure \* ARABIC ">
+        <w:r>
+          <w:rPr>
+            <w:noProof/>
+          </w:rPr>
+          <w:t>2</w:t>
+        </w:r>
+      </w:fldSimple>
       <w:r>
         <w:t>System Architecture</w:t>
       </w:r>
@@ -4302,13 +4274,18 @@
             <w:pPr>
               <w:pStyle w:val="ListParagraph"/>
               <w:widowControl w:val="0"/>
-              <w:numPr>
-                <w:ilvl w:val="0"/>
-                <w:numId w:val="2"/>
-              </w:numPr>
-              <w:spacing w:line="240" w:lineRule="auto"/>
-              <w:jc w:val="center"/>
-            </w:pPr>
+              <w:spacing w:line="240" w:lineRule="auto"/>
+              <w:ind w:left="810"/>
+              <w:rPr>
+                <w:b/>
+              </w:rPr>
+            </w:pPr>
+            <w:r>
+              <w:rPr>
+                <w:b/>
+              </w:rPr>
+              <w:t>X</w:t>
+            </w:r>
           </w:p>
         </w:tc>
         <w:tc>
@@ -4446,13 +4423,20 @@
             <w:pPr>
               <w:pStyle w:val="ListParagraph"/>
               <w:widowControl w:val="0"/>
-              <w:numPr>
-                <w:ilvl w:val="0"/>
-                <w:numId w:val="2"/>
-              </w:numPr>
-              <w:spacing w:line="240" w:lineRule="auto"/>
-              <w:jc w:val="center"/>
-            </w:pPr>
+              <w:spacing w:line="240" w:lineRule="auto"/>
+              <w:ind w:left="810"/>
+              <w:rPr>
+                <w:b/>
+              </w:rPr>
+            </w:pPr>
+            <w:bookmarkStart w:id="19" w:name="_GoBack"/>
+            <w:r>
+              <w:rPr>
+                <w:b/>
+              </w:rPr>
+              <w:t>X</w:t>
+            </w:r>
+            <w:bookmarkEnd w:id="19"/>
           </w:p>
         </w:tc>
         <w:tc>
@@ -4575,13 +4559,18 @@
             <w:pPr>
               <w:pStyle w:val="ListParagraph"/>
               <w:widowControl w:val="0"/>
-              <w:numPr>
-                <w:ilvl w:val="0"/>
-                <w:numId w:val="2"/>
-              </w:numPr>
-              <w:spacing w:line="240" w:lineRule="auto"/>
-              <w:jc w:val="center"/>
-            </w:pPr>
+              <w:spacing w:line="240" w:lineRule="auto"/>
+              <w:ind w:left="810"/>
+              <w:rPr>
+                <w:b/>
+              </w:rPr>
+            </w:pPr>
+            <w:r>
+              <w:rPr>
+                <w:b/>
+              </w:rPr>
+              <w:t>X</w:t>
+            </w:r>
           </w:p>
         </w:tc>
         <w:tc>

</xml_diff>